<commit_message>
fix JPG to jpg
</commit_message>
<xml_diff>
--- a/Project3 report.docx
+++ b/Project3 report.docx
@@ -7,15 +7,15 @@
         <w:jc w:val="center"/>
         <w:rPr>
           <w:rFonts w:ascii="Times New Roman" w:hAnsi="Times New Roman" w:cs="Times New Roman"/>
-          <w:sz w:val="24"/>
-          <w:szCs w:val="24"/>
+          <w:sz w:val="44"/>
+          <w:szCs w:val="44"/>
         </w:rPr>
       </w:pPr>
       <w:r>
         <w:rPr>
           <w:rFonts w:ascii="Times New Roman" w:hAnsi="Times New Roman" w:cs="Times New Roman"/>
-          <w:sz w:val="24"/>
-          <w:szCs w:val="24"/>
+          <w:sz w:val="44"/>
+          <w:szCs w:val="44"/>
         </w:rPr>
         <w:t>Project 3</w:t>
       </w:r>
@@ -25,52 +25,130 @@
         <w:jc w:val="center"/>
         <w:rPr>
           <w:rFonts w:ascii="Times New Roman" w:hAnsi="Times New Roman" w:cs="Times New Roman"/>
-          <w:sz w:val="24"/>
-          <w:szCs w:val="24"/>
+          <w:b/>
+          <w:sz w:val="36"/>
+          <w:szCs w:val="36"/>
         </w:rPr>
       </w:pPr>
       <w:r>
         <w:rPr>
           <w:rFonts w:ascii="Times New Roman" w:hAnsi="Times New Roman" w:cs="Times New Roman"/>
-          <w:sz w:val="24"/>
-          <w:szCs w:val="24"/>
+          <w:b/>
+          <w:sz w:val="36"/>
+          <w:szCs w:val="36"/>
         </w:rPr>
         <w:t>Locality-constrained Linear Coding for Scene Classification</w:t>
       </w:r>
     </w:p>
     <w:p>
       <w:pPr>
+        <w:jc w:val="center"/>
+        <w:rPr>
+          <w:rFonts w:ascii="Times New Roman" w:hAnsi="Times New Roman" w:cs="Times New Roman"/>
+          <w:sz w:val="28"/>
+          <w:szCs w:val="28"/>
+        </w:rPr>
+      </w:pPr>
+      <w:proofErr w:type="spellStart"/>
+      <w:r>
+        <w:rPr>
+          <w:rFonts w:ascii="Times New Roman" w:hAnsi="Times New Roman" w:cs="Times New Roman"/>
+          <w:sz w:val="28"/>
+          <w:szCs w:val="28"/>
+        </w:rPr>
+        <w:t>Giang</w:t>
+      </w:r>
+      <w:proofErr w:type="spellEnd"/>
+      <w:r>
+        <w:rPr>
+          <w:rFonts w:ascii="Times New Roman" w:hAnsi="Times New Roman" w:cs="Times New Roman"/>
+          <w:sz w:val="28"/>
+          <w:szCs w:val="28"/>
+        </w:rPr>
+        <w:t xml:space="preserve"> Doan, Emily Bus</w:t>
+      </w:r>
+      <w:r>
+        <w:rPr>
+          <w:rFonts w:ascii="Times New Roman" w:hAnsi="Times New Roman" w:cs="Times New Roman"/>
+          <w:sz w:val="28"/>
+          <w:szCs w:val="28"/>
+        </w:rPr>
+        <w:t>c</w:t>
+      </w:r>
+      <w:r>
+        <w:rPr>
+          <w:rFonts w:ascii="Times New Roman" w:hAnsi="Times New Roman" w:cs="Times New Roman"/>
+          <w:sz w:val="28"/>
+          <w:szCs w:val="28"/>
+        </w:rPr>
+        <w:t>he</w:t>
+      </w:r>
+    </w:p>
+    <w:p>
+      <w:pPr>
+        <w:jc w:val="center"/>
         <w:rPr>
           <w:rFonts w:ascii="Times New Roman" w:hAnsi="Times New Roman" w:cs="Times New Roman"/>
           <w:sz w:val="24"/>
           <w:szCs w:val="24"/>
         </w:rPr>
       </w:pPr>
+      <w:hyperlink r:id="rId4" w:history="1">
+        <w:r>
+          <w:rPr>
+            <w:rStyle w:val="Hyperlink"/>
+            <w:rFonts w:ascii="Times New Roman" w:hAnsi="Times New Roman" w:cs="Times New Roman"/>
+            <w:sz w:val="24"/>
+            <w:szCs w:val="24"/>
+          </w:rPr>
+          <w:t>{gdoan@cs.wisc.edu</w:t>
+        </w:r>
+      </w:hyperlink>
       <w:r>
         <w:rPr>
           <w:rFonts w:ascii="Times New Roman" w:hAnsi="Times New Roman" w:cs="Times New Roman"/>
           <w:sz w:val="24"/>
           <w:szCs w:val="24"/>
         </w:rPr>
-        <w:tab/>
+        <w:t xml:space="preserve">, </w:t>
       </w:r>
+      <w:hyperlink r:id="rId5" w:history="1">
+        <w:r>
+          <w:rPr>
+            <w:rStyle w:val="Hyperlink"/>
+            <w:rFonts w:ascii="Times New Roman" w:hAnsi="Times New Roman" w:cs="Times New Roman"/>
+            <w:sz w:val="24"/>
+            <w:szCs w:val="24"/>
+          </w:rPr>
+          <w:t>ebusche@cs.wisc.edu</w:t>
+        </w:r>
+      </w:hyperlink>
       <w:r>
         <w:rPr>
           <w:rFonts w:ascii="Times New Roman" w:hAnsi="Times New Roman" w:cs="Times New Roman"/>
           <w:sz w:val="24"/>
           <w:szCs w:val="24"/>
         </w:rPr>
-        <w:tab/>
+        <w:t>}</w:t>
       </w:r>
-      <w:r>
+    </w:p>
+    <w:p>
+      <w:pPr>
         <w:rPr>
           <w:rFonts w:ascii="Times New Roman" w:hAnsi="Times New Roman" w:cs="Times New Roman"/>
           <w:sz w:val="24"/>
           <w:szCs w:val="24"/>
         </w:rPr>
-        <w:tab/>
-        <w:t>Giang Doan, Emily Bushe</w:t>
-      </w:r>
+      </w:pPr>
+    </w:p>
+    <w:p>
+      <w:pPr>
+        <w:rPr>
+          <w:rFonts w:ascii="Times New Roman" w:hAnsi="Times New Roman" w:cs="Times New Roman"/>
+          <w:sz w:val="24"/>
+          <w:szCs w:val="24"/>
+        </w:rPr>
+      </w:pPr>
       <w:bookmarkStart w:id="0" w:name="_GoBack"/>
       <w:bookmarkEnd w:id="0"/>
     </w:p>
@@ -505,6 +583,17 @@
     <w:semiHidden/>
     <w:unhideWhenUsed/>
   </w:style>
+  <w:style w:type="character" w:styleId="Hyperlink">
+    <w:name w:val="Hyperlink"/>
+    <w:basedOn w:val="DefaultParagraphFont"/>
+    <w:uiPriority w:val="99"/>
+    <w:unhideWhenUsed/>
+    <w:rsid w:val="00703124"/>
+    <w:rPr>
+      <w:color w:val="0563C1" w:themeColor="hyperlink"/>
+      <w:u w:val="single"/>
+    </w:rPr>
+  </w:style>
 </w:styles>
 </file>
 

</xml_diff>

<commit_message>
edit files and report
</commit_message>
<xml_diff>
--- a/Project3 report.docx
+++ b/Project3 report.docx
@@ -93,7 +93,7 @@
           <w:szCs w:val="24"/>
         </w:rPr>
       </w:pPr>
-      <w:hyperlink r:id="rId4" w:history="1">
+      <w:hyperlink r:id="rId5" w:history="1">
         <w:r>
           <w:rPr>
             <w:rStyle w:val="Hyperlink"/>
@@ -112,7 +112,7 @@
         </w:rPr>
         <w:t xml:space="preserve">, </w:t>
       </w:r>
-      <w:hyperlink r:id="rId5" w:history="1">
+      <w:hyperlink r:id="rId6" w:history="1">
         <w:r>
           <w:rPr>
             <w:rStyle w:val="Hyperlink"/>
@@ -143,14 +143,1000 @@
     </w:p>
     <w:p>
       <w:pPr>
-        <w:rPr>
-          <w:rFonts w:ascii="Times New Roman" w:hAnsi="Times New Roman" w:cs="Times New Roman"/>
+        <w:pStyle w:val="Heading3"/>
+        <w:shd w:val="clear" w:color="auto" w:fill="FFFFFF"/>
+        <w:spacing w:before="240" w:beforeAutospacing="0" w:after="144" w:afterAutospacing="0" w:line="293" w:lineRule="atLeast"/>
+        <w:rPr>
+          <w:bCs w:val="0"/>
+          <w:color w:val="000000"/>
+          <w:sz w:val="29"/>
+          <w:szCs w:val="29"/>
+        </w:rPr>
+      </w:pPr>
+      <w:r>
+        <w:rPr>
+          <w:bCs w:val="0"/>
+          <w:color w:val="000000"/>
+          <w:sz w:val="29"/>
+          <w:szCs w:val="29"/>
+        </w:rPr>
+        <w:t>1. Download images</w:t>
+      </w:r>
+      <w:r>
+        <w:rPr>
+          <w:bCs w:val="0"/>
+          <w:color w:val="000000"/>
+          <w:sz w:val="29"/>
+          <w:szCs w:val="29"/>
+        </w:rPr>
+        <w:t xml:space="preserve"> (Emily)</w:t>
+      </w:r>
+    </w:p>
+    <w:p>
+      <w:pPr>
+        <w:pStyle w:val="NormalWeb"/>
+        <w:shd w:val="clear" w:color="auto" w:fill="FFFFFF"/>
+        <w:spacing w:before="0" w:beforeAutospacing="0" w:after="0" w:afterAutospacing="0" w:line="293" w:lineRule="atLeast"/>
+        <w:rPr>
+          <w:color w:val="000000"/>
+        </w:rPr>
+      </w:pPr>
+      <w:r>
+        <w:rPr>
+          <w:color w:val="000000"/>
+        </w:rPr>
+        <w:t>Download the 15-</w:t>
+      </w:r>
+      <w:r>
+        <w:rPr>
+          <w:color w:val="000000"/>
+        </w:rPr>
+        <w:t>class natural scene dataset.</w:t>
+      </w:r>
+    </w:p>
+    <w:p>
+      <w:pPr>
+        <w:pStyle w:val="Heading3"/>
+        <w:shd w:val="clear" w:color="auto" w:fill="FFFFFF"/>
+        <w:spacing w:before="240" w:beforeAutospacing="0" w:after="144" w:afterAutospacing="0" w:line="293" w:lineRule="atLeast"/>
+        <w:rPr>
+          <w:bCs w:val="0"/>
+          <w:color w:val="000000"/>
+          <w:sz w:val="29"/>
+          <w:szCs w:val="29"/>
+        </w:rPr>
+      </w:pPr>
+      <w:r>
+        <w:rPr>
+          <w:bCs w:val="0"/>
+          <w:color w:val="000000"/>
+          <w:sz w:val="29"/>
+          <w:szCs w:val="29"/>
+        </w:rPr>
+        <w:t>2. Download ba</w:t>
+      </w:r>
+      <w:r>
+        <w:rPr>
+          <w:bCs w:val="0"/>
+          <w:color w:val="000000"/>
+          <w:sz w:val="29"/>
+          <w:szCs w:val="29"/>
+        </w:rPr>
+        <w:t>seline and set up your pipeline (Emily)</w:t>
+      </w:r>
+    </w:p>
+    <w:p>
+      <w:pPr>
+        <w:pStyle w:val="NormalWeb"/>
+        <w:shd w:val="clear" w:color="auto" w:fill="FFFFFF"/>
+        <w:spacing w:before="0" w:beforeAutospacing="0" w:after="0" w:afterAutospacing="0" w:line="293" w:lineRule="atLeast"/>
+        <w:rPr>
+          <w:color w:val="000000"/>
+        </w:rPr>
+      </w:pPr>
+      <w:r>
+        <w:rPr>
+          <w:color w:val="000000"/>
+        </w:rPr>
+        <w:t>Put here</w:t>
+      </w:r>
+    </w:p>
+    <w:p>
+      <w:pPr>
+        <w:pStyle w:val="Heading3"/>
+        <w:shd w:val="clear" w:color="auto" w:fill="FFFFFF"/>
+        <w:spacing w:before="240" w:beforeAutospacing="0" w:after="144" w:afterAutospacing="0" w:line="293" w:lineRule="atLeast"/>
+        <w:rPr>
+          <w:bCs w:val="0"/>
+          <w:color w:val="000000"/>
+          <w:sz w:val="29"/>
+          <w:szCs w:val="29"/>
+        </w:rPr>
+      </w:pPr>
+      <w:r>
+        <w:rPr>
+          <w:bCs w:val="0"/>
+          <w:color w:val="000000"/>
+          <w:sz w:val="29"/>
+          <w:szCs w:val="29"/>
+        </w:rPr>
+        <w:t>3. Implement LLC method by mod</w:t>
+      </w:r>
+      <w:r>
+        <w:rPr>
+          <w:bCs w:val="0"/>
+          <w:color w:val="000000"/>
+          <w:sz w:val="29"/>
+          <w:szCs w:val="29"/>
+        </w:rPr>
+        <w:t>ifying the spatial pyramid code (</w:t>
+      </w:r>
+      <w:proofErr w:type="spellStart"/>
+      <w:r>
+        <w:rPr>
+          <w:bCs w:val="0"/>
+          <w:color w:val="000000"/>
+          <w:sz w:val="29"/>
+          <w:szCs w:val="29"/>
+        </w:rPr>
+        <w:t>Giang</w:t>
+      </w:r>
+      <w:proofErr w:type="spellEnd"/>
+      <w:r>
+        <w:rPr>
+          <w:bCs w:val="0"/>
+          <w:color w:val="000000"/>
+          <w:sz w:val="29"/>
+          <w:szCs w:val="29"/>
+        </w:rPr>
+        <w:t>)</w:t>
+      </w:r>
+    </w:p>
+    <w:p>
+      <w:pPr>
+        <w:pStyle w:val="vspace"/>
+        <w:shd w:val="clear" w:color="auto" w:fill="FFFFFF"/>
+        <w:spacing w:before="319" w:beforeAutospacing="0" w:after="0" w:afterAutospacing="0" w:line="293" w:lineRule="atLeast"/>
+        <w:rPr>
+          <w:color w:val="000000"/>
+        </w:rPr>
+      </w:pPr>
+      <w:r>
+        <w:rPr>
+          <w:color w:val="000000"/>
+        </w:rPr>
+        <w:t xml:space="preserve">I </w:t>
+      </w:r>
+      <w:r>
+        <w:rPr>
+          <w:color w:val="000000"/>
+        </w:rPr>
+        <w:t>modified some files when implementing LLC method:</w:t>
+      </w:r>
+    </w:p>
+    <w:p>
+      <w:pPr>
+        <w:pStyle w:val="vspace"/>
+        <w:shd w:val="clear" w:color="auto" w:fill="FFFFFF"/>
+        <w:spacing w:before="319" w:beforeAutospacing="0" w:after="0" w:afterAutospacing="0" w:line="293" w:lineRule="atLeast"/>
+        <w:rPr>
+          <w:color w:val="000000"/>
+        </w:rPr>
+      </w:pPr>
+      <w:r>
+        <w:rPr>
+          <w:color w:val="000000"/>
+        </w:rPr>
+        <w:tab/>
+        <w:t xml:space="preserve">a. </w:t>
+      </w:r>
+      <w:r>
+        <w:rPr>
+          <w:b/>
+          <w:color w:val="000000"/>
+        </w:rPr>
+        <w:t>BuildPyramid2.m</w:t>
+      </w:r>
+      <w:r>
+        <w:rPr>
+          <w:color w:val="000000"/>
+        </w:rPr>
+        <w:t>:</w:t>
+      </w:r>
+    </w:p>
+    <w:p>
+      <w:pPr>
+        <w:pStyle w:val="vspace"/>
+        <w:shd w:val="clear" w:color="auto" w:fill="FFFFFF"/>
+        <w:spacing w:before="319" w:beforeAutospacing="0" w:after="0" w:afterAutospacing="0" w:line="293" w:lineRule="atLeast"/>
+        <w:ind w:left="720"/>
+        <w:rPr>
+          <w:color w:val="000000"/>
+        </w:rPr>
+      </w:pPr>
+      <w:r>
+        <w:rPr>
+          <w:color w:val="000000"/>
+        </w:rPr>
+        <w:t>This file will call new methods to generate SIFT descriptor, calculate dictionary, build histogram with LLC and compile pyramid.</w:t>
+      </w:r>
+    </w:p>
+    <w:p>
+      <w:pPr>
+        <w:pStyle w:val="vspace"/>
+        <w:shd w:val="clear" w:color="auto" w:fill="FFFFFF"/>
+        <w:spacing w:before="319" w:beforeAutospacing="0" w:after="0" w:afterAutospacing="0" w:line="293" w:lineRule="atLeast"/>
+        <w:rPr>
+          <w:color w:val="000000"/>
+        </w:rPr>
+      </w:pPr>
+      <w:r>
+        <w:rPr>
+          <w:color w:val="000000"/>
+        </w:rPr>
+        <w:tab/>
+        <w:t xml:space="preserve">b. </w:t>
+      </w:r>
+      <w:r>
+        <w:rPr>
+          <w:b/>
+          <w:color w:val="000000"/>
+        </w:rPr>
+        <w:t>GenerateSiftDescriptors2.m</w:t>
+      </w:r>
+      <w:r>
+        <w:rPr>
+          <w:color w:val="000000"/>
+        </w:rPr>
+        <w:t>:</w:t>
+      </w:r>
+    </w:p>
+    <w:p>
+      <w:pPr>
+        <w:pStyle w:val="vspace"/>
+        <w:shd w:val="clear" w:color="auto" w:fill="FFFFFF"/>
+        <w:spacing w:before="319" w:beforeAutospacing="0" w:after="0" w:afterAutospacing="0" w:line="293" w:lineRule="atLeast"/>
+        <w:ind w:left="720"/>
+        <w:rPr>
+          <w:color w:val="000000"/>
+        </w:rPr>
+      </w:pPr>
+      <w:r>
+        <w:rPr>
+          <w:color w:val="000000"/>
+        </w:rPr>
+        <w:t xml:space="preserve">This file is a modified version of </w:t>
+      </w:r>
+      <w:proofErr w:type="spellStart"/>
+      <w:r>
+        <w:rPr>
+          <w:b/>
+          <w:color w:val="000000"/>
+        </w:rPr>
+        <w:t>GenerateSiftDescriptor.m</w:t>
+      </w:r>
+      <w:proofErr w:type="spellEnd"/>
+      <w:r>
+        <w:rPr>
+          <w:color w:val="000000"/>
+        </w:rPr>
+        <w:t>. I modified it to extract proper features for LLC method.</w:t>
+      </w:r>
+    </w:p>
+    <w:p>
+      <w:pPr>
+        <w:pStyle w:val="vspace"/>
+        <w:shd w:val="clear" w:color="auto" w:fill="FFFFFF"/>
+        <w:spacing w:before="319" w:beforeAutospacing="0" w:after="0" w:afterAutospacing="0" w:line="293" w:lineRule="atLeast"/>
+        <w:rPr>
+          <w:color w:val="000000"/>
+        </w:rPr>
+      </w:pPr>
+      <w:r>
+        <w:rPr>
+          <w:color w:val="000000"/>
+        </w:rPr>
+        <w:tab/>
+        <w:t xml:space="preserve">c. </w:t>
+      </w:r>
+      <w:r>
+        <w:rPr>
+          <w:b/>
+          <w:color w:val="000000"/>
+        </w:rPr>
+        <w:t>CalculateDictionary2.m</w:t>
+      </w:r>
+      <w:r>
+        <w:rPr>
+          <w:color w:val="000000"/>
+        </w:rPr>
+        <w:t>:</w:t>
+      </w:r>
+    </w:p>
+    <w:p>
+      <w:pPr>
+        <w:pStyle w:val="vspace"/>
+        <w:shd w:val="clear" w:color="auto" w:fill="FFFFFF"/>
+        <w:spacing w:before="319" w:beforeAutospacing="0" w:after="0" w:afterAutospacing="0" w:line="293" w:lineRule="atLeast"/>
+        <w:ind w:left="720"/>
+        <w:rPr>
+          <w:color w:val="000000"/>
+        </w:rPr>
+      </w:pPr>
+      <w:r>
+        <w:rPr>
+          <w:color w:val="000000"/>
+        </w:rPr>
+        <w:t xml:space="preserve">This file is a modified version of </w:t>
+      </w:r>
+      <w:proofErr w:type="spellStart"/>
+      <w:r>
+        <w:rPr>
+          <w:b/>
+          <w:color w:val="000000"/>
+        </w:rPr>
+        <w:t>CalculateDictionary.m</w:t>
+      </w:r>
+      <w:proofErr w:type="spellEnd"/>
+      <w:r>
+        <w:rPr>
+          <w:color w:val="000000"/>
+        </w:rPr>
+        <w:t xml:space="preserve">. </w:t>
+      </w:r>
+      <w:r>
+        <w:rPr>
+          <w:color w:val="000000"/>
+        </w:rPr>
+        <w:t xml:space="preserve">Here I replaced </w:t>
+      </w:r>
+      <w:proofErr w:type="spellStart"/>
+      <w:r>
+        <w:rPr>
+          <w:i/>
+          <w:color w:val="000000"/>
+        </w:rPr>
+        <w:t>sp_kmeans</w:t>
+      </w:r>
+      <w:proofErr w:type="spellEnd"/>
+      <w:r>
+        <w:rPr>
+          <w:color w:val="000000"/>
+        </w:rPr>
+        <w:t xml:space="preserve"> method with </w:t>
+      </w:r>
+      <w:proofErr w:type="spellStart"/>
+      <w:r>
+        <w:rPr>
+          <w:i/>
+          <w:color w:val="000000"/>
+        </w:rPr>
+        <w:t>FastKMean</w:t>
+      </w:r>
+      <w:proofErr w:type="spellEnd"/>
+      <w:r>
+        <w:rPr>
+          <w:color w:val="000000"/>
+        </w:rPr>
+        <w:t xml:space="preserve"> to train a k means cluster model faster.</w:t>
+      </w:r>
+    </w:p>
+    <w:p>
+      <w:pPr>
+        <w:pStyle w:val="vspace"/>
+        <w:shd w:val="clear" w:color="auto" w:fill="FFFFFF"/>
+        <w:spacing w:before="319" w:beforeAutospacing="0" w:after="0" w:afterAutospacing="0" w:line="293" w:lineRule="atLeast"/>
+        <w:rPr>
+          <w:color w:val="000000"/>
+        </w:rPr>
+      </w:pPr>
+      <w:r>
+        <w:rPr>
+          <w:color w:val="000000"/>
+        </w:rPr>
+        <w:tab/>
+        <w:t xml:space="preserve">d. </w:t>
+      </w:r>
+      <w:r>
+        <w:rPr>
+          <w:b/>
+          <w:color w:val="000000"/>
+        </w:rPr>
+        <w:t>BuildHistograms</w:t>
+      </w:r>
+      <w:r>
+        <w:rPr>
+          <w:b/>
+          <w:color w:val="000000"/>
+        </w:rPr>
+        <w:t>2</w:t>
+      </w:r>
+      <w:r>
+        <w:rPr>
+          <w:b/>
+          <w:color w:val="000000"/>
+        </w:rPr>
+        <w:t>.m</w:t>
+      </w:r>
+      <w:r>
+        <w:rPr>
+          <w:color w:val="000000"/>
+        </w:rPr>
+        <w:t>:</w:t>
+      </w:r>
+    </w:p>
+    <w:p>
+      <w:pPr>
+        <w:pStyle w:val="vspace"/>
+        <w:shd w:val="clear" w:color="auto" w:fill="FFFFFF"/>
+        <w:spacing w:before="319" w:beforeAutospacing="0" w:after="0" w:afterAutospacing="0" w:line="293" w:lineRule="atLeast"/>
+        <w:ind w:left="720"/>
+        <w:rPr>
+          <w:color w:val="000000"/>
+        </w:rPr>
+      </w:pPr>
+      <w:r>
+        <w:rPr>
+          <w:color w:val="000000"/>
+        </w:rPr>
+        <w:t xml:space="preserve">This file is a modified version of </w:t>
+      </w:r>
+      <w:proofErr w:type="spellStart"/>
+      <w:r>
+        <w:rPr>
+          <w:color w:val="000000"/>
+        </w:rPr>
+        <w:t>BuildHistogram.m</w:t>
+      </w:r>
+      <w:proofErr w:type="spellEnd"/>
+      <w:r>
+        <w:rPr>
+          <w:color w:val="000000"/>
+        </w:rPr>
+        <w:t>. In this file, I impleme</w:t>
+      </w:r>
+      <w:r>
+        <w:rPr>
+          <w:color w:val="000000"/>
+        </w:rPr>
+        <w:t>nted LLC method</w:t>
+      </w:r>
+      <w:r>
+        <w:rPr>
+          <w:color w:val="000000"/>
+        </w:rPr>
+        <w:t xml:space="preserve"> (function </w:t>
+      </w:r>
+      <w:proofErr w:type="spellStart"/>
+      <w:r>
+        <w:rPr>
+          <w:i/>
+          <w:color w:val="000000"/>
+        </w:rPr>
+        <w:t>CalculateLLC</w:t>
+      </w:r>
+      <w:proofErr w:type="spellEnd"/>
+      <w:r>
+        <w:rPr>
+          <w:color w:val="000000"/>
+        </w:rPr>
+        <w:t>)</w:t>
+      </w:r>
+      <w:r>
+        <w:rPr>
+          <w:color w:val="000000"/>
+        </w:rPr>
+        <w:t xml:space="preserve"> as in the paper which uses locality constrained linear coding.</w:t>
+      </w:r>
+    </w:p>
+    <w:p>
+      <w:pPr>
+        <w:pStyle w:val="vspace"/>
+        <w:shd w:val="clear" w:color="auto" w:fill="FFFFFF"/>
+        <w:spacing w:before="319" w:beforeAutospacing="0" w:after="0" w:afterAutospacing="0" w:line="293" w:lineRule="atLeast"/>
+        <w:rPr>
+          <w:color w:val="000000"/>
+        </w:rPr>
+      </w:pPr>
+      <w:r>
+        <w:rPr>
+          <w:color w:val="000000"/>
+        </w:rPr>
+        <w:tab/>
+      </w:r>
+      <w:r>
+        <w:rPr>
+          <w:color w:val="000000"/>
+        </w:rPr>
+        <w:t xml:space="preserve">e. </w:t>
+      </w:r>
+      <w:r>
+        <w:rPr>
+          <w:b/>
+          <w:color w:val="000000"/>
+        </w:rPr>
+        <w:t>CompilePyramid</w:t>
+      </w:r>
+      <w:r>
+        <w:rPr>
+          <w:b/>
+          <w:color w:val="000000"/>
+        </w:rPr>
+        <w:t>2</w:t>
+      </w:r>
+      <w:r>
+        <w:rPr>
+          <w:b/>
+          <w:color w:val="000000"/>
+        </w:rPr>
+        <w:t>.m</w:t>
+      </w:r>
+      <w:r>
+        <w:rPr>
+          <w:b/>
+          <w:color w:val="000000"/>
+        </w:rPr>
+        <w:t>:</w:t>
+      </w:r>
+    </w:p>
+    <w:p>
+      <w:pPr>
+        <w:pStyle w:val="vspace"/>
+        <w:shd w:val="clear" w:color="auto" w:fill="FFFFFF"/>
+        <w:spacing w:before="319" w:beforeAutospacing="0" w:after="0" w:afterAutospacing="0" w:line="293" w:lineRule="atLeast"/>
+        <w:ind w:left="720"/>
+        <w:rPr>
+          <w:color w:val="000000"/>
+        </w:rPr>
+      </w:pPr>
+      <w:r>
+        <w:rPr>
+          <w:color w:val="000000"/>
+        </w:rPr>
+        <w:lastRenderedPageBreak/>
+        <w:t xml:space="preserve">This file is a modified version of </w:t>
+      </w:r>
+      <w:proofErr w:type="spellStart"/>
+      <w:r>
+        <w:rPr>
+          <w:color w:val="000000"/>
+        </w:rPr>
+        <w:t>CompilePyramid.m</w:t>
+      </w:r>
+      <w:proofErr w:type="spellEnd"/>
+      <w:r>
+        <w:rPr>
+          <w:color w:val="000000"/>
+        </w:rPr>
+        <w:t>. LLC uses max pooling to form the histogram feature.</w:t>
+      </w:r>
+    </w:p>
+    <w:p>
+      <w:pPr>
+        <w:pStyle w:val="Heading3"/>
+        <w:shd w:val="clear" w:color="auto" w:fill="FFFFFF"/>
+        <w:spacing w:before="240" w:beforeAutospacing="0" w:after="144" w:afterAutospacing="0" w:line="293" w:lineRule="atLeast"/>
+        <w:rPr>
+          <w:bCs w:val="0"/>
+          <w:color w:val="000000"/>
+          <w:sz w:val="29"/>
+          <w:szCs w:val="29"/>
+        </w:rPr>
+      </w:pPr>
+      <w:r>
+        <w:rPr>
+          <w:bCs w:val="0"/>
+          <w:color w:val="000000"/>
+          <w:sz w:val="29"/>
+          <w:szCs w:val="29"/>
+        </w:rPr>
+        <w:t xml:space="preserve">4. Evaluate </w:t>
+      </w:r>
+      <w:r>
+        <w:rPr>
+          <w:bCs w:val="0"/>
+          <w:color w:val="000000"/>
+          <w:sz w:val="29"/>
+          <w:szCs w:val="29"/>
+        </w:rPr>
+        <w:t>your implementation on the</w:t>
+      </w:r>
+      <w:r>
+        <w:rPr>
+          <w:bCs w:val="0"/>
+          <w:color w:val="000000"/>
+          <w:sz w:val="29"/>
+          <w:szCs w:val="29"/>
+        </w:rPr>
+        <w:t xml:space="preserve"> 15-class natural scene dataset (Emily)</w:t>
+      </w:r>
+    </w:p>
+    <w:p>
+      <w:pPr>
+        <w:shd w:val="clear" w:color="auto" w:fill="FFFFFF"/>
+        <w:spacing w:before="100" w:beforeAutospacing="1" w:after="100" w:afterAutospacing="1" w:line="293" w:lineRule="atLeast"/>
+        <w:ind w:left="720"/>
+        <w:rPr>
+          <w:rFonts w:ascii="Times New Roman" w:hAnsi="Times New Roman" w:cs="Times New Roman"/>
+          <w:color w:val="000000"/>
           <w:sz w:val="24"/>
           <w:szCs w:val="24"/>
         </w:rPr>
       </w:pPr>
+      <w:r>
+        <w:rPr>
+          <w:rFonts w:ascii="Times New Roman" w:hAnsi="Times New Roman" w:cs="Times New Roman"/>
+          <w:color w:val="000000"/>
+          <w:sz w:val="24"/>
+          <w:szCs w:val="24"/>
+        </w:rPr>
+        <w:t>Results here</w:t>
+      </w:r>
+    </w:p>
+    <w:p>
+      <w:pPr>
+        <w:pStyle w:val="Heading3"/>
+        <w:shd w:val="clear" w:color="auto" w:fill="FFFFFF"/>
+        <w:spacing w:before="240" w:beforeAutospacing="0" w:after="144" w:afterAutospacing="0" w:line="293" w:lineRule="atLeast"/>
+        <w:rPr>
+          <w:bCs w:val="0"/>
+          <w:color w:val="000000"/>
+          <w:sz w:val="29"/>
+          <w:szCs w:val="29"/>
+        </w:rPr>
+      </w:pPr>
+      <w:r>
+        <w:rPr>
+          <w:bCs w:val="0"/>
+          <w:color w:val="000000"/>
+          <w:sz w:val="29"/>
+          <w:szCs w:val="29"/>
+        </w:rPr>
+        <w:t xml:space="preserve">5. </w:t>
+      </w:r>
+      <w:r>
+        <w:rPr>
+          <w:bCs w:val="0"/>
+          <w:color w:val="000000"/>
+          <w:sz w:val="29"/>
+          <w:szCs w:val="29"/>
+        </w:rPr>
+        <w:t>Grading and Bonus Points</w:t>
+      </w:r>
+    </w:p>
+    <w:p>
+      <w:pPr>
+        <w:shd w:val="clear" w:color="auto" w:fill="FFFFFF"/>
+        <w:spacing w:before="100" w:beforeAutospacing="1" w:after="100" w:afterAutospacing="1" w:line="293" w:lineRule="atLeast"/>
+        <w:ind w:left="720"/>
+        <w:rPr>
+          <w:rFonts w:ascii="Times New Roman" w:hAnsi="Times New Roman" w:cs="Times New Roman"/>
+          <w:b/>
+          <w:color w:val="000000"/>
+          <w:sz w:val="23"/>
+          <w:szCs w:val="23"/>
+        </w:rPr>
+      </w:pPr>
+      <w:r>
+        <w:rPr>
+          <w:rFonts w:ascii="Times New Roman" w:hAnsi="Times New Roman" w:cs="Times New Roman"/>
+          <w:color w:val="000000"/>
+          <w:sz w:val="23"/>
+          <w:szCs w:val="23"/>
+        </w:rPr>
+        <w:t>a.</w:t>
+      </w:r>
+      <w:r>
+        <w:rPr>
+          <w:rFonts w:ascii="Times New Roman" w:hAnsi="Times New Roman" w:cs="Times New Roman"/>
+          <w:b/>
+          <w:color w:val="000000"/>
+          <w:sz w:val="23"/>
+          <w:szCs w:val="23"/>
+        </w:rPr>
+        <w:t xml:space="preserve"> Optimize codebook:</w:t>
+      </w:r>
+    </w:p>
+    <w:p>
+      <w:pPr>
+        <w:pStyle w:val="ListParagraph"/>
+        <w:numPr>
+          <w:ilvl w:val="2"/>
+          <w:numId w:val="2"/>
+        </w:numPr>
+        <w:shd w:val="clear" w:color="auto" w:fill="FFFFFF"/>
+        <w:spacing w:before="100" w:beforeAutospacing="1" w:after="100" w:afterAutospacing="1" w:line="293" w:lineRule="atLeast"/>
+        <w:rPr>
+          <w:rFonts w:ascii="Times New Roman" w:hAnsi="Times New Roman" w:cs="Times New Roman"/>
+          <w:color w:val="000000"/>
+          <w:sz w:val="23"/>
+          <w:szCs w:val="23"/>
+        </w:rPr>
+      </w:pPr>
+      <w:r>
+        <w:rPr>
+          <w:rFonts w:ascii="Times New Roman" w:hAnsi="Times New Roman" w:cs="Times New Roman"/>
+          <w:b/>
+          <w:color w:val="000000"/>
+          <w:sz w:val="23"/>
+          <w:szCs w:val="23"/>
+        </w:rPr>
+        <w:t>Use</w:t>
+      </w:r>
+      <w:r>
+        <w:rPr>
+          <w:rFonts w:ascii="Times New Roman" w:hAnsi="Times New Roman" w:cs="Times New Roman"/>
+          <w:b/>
+          <w:color w:val="000000"/>
+          <w:sz w:val="23"/>
+          <w:szCs w:val="23"/>
+        </w:rPr>
+        <w:t xml:space="preserve"> fast k-mean for fast</w:t>
+      </w:r>
+      <w:r>
+        <w:rPr>
+          <w:rFonts w:ascii="Times New Roman" w:hAnsi="Times New Roman" w:cs="Times New Roman"/>
+          <w:b/>
+          <w:color w:val="000000"/>
+          <w:sz w:val="23"/>
+          <w:szCs w:val="23"/>
+        </w:rPr>
+        <w:t>er</w:t>
+      </w:r>
+      <w:r>
+        <w:rPr>
+          <w:rFonts w:ascii="Times New Roman" w:hAnsi="Times New Roman" w:cs="Times New Roman"/>
+          <w:b/>
+          <w:color w:val="000000"/>
+          <w:sz w:val="23"/>
+          <w:szCs w:val="23"/>
+        </w:rPr>
+        <w:t xml:space="preserve"> clustering (</w:t>
+      </w:r>
+      <w:proofErr w:type="spellStart"/>
+      <w:r>
+        <w:rPr>
+          <w:rFonts w:ascii="Times New Roman" w:hAnsi="Times New Roman" w:cs="Times New Roman"/>
+          <w:b/>
+          <w:color w:val="000000"/>
+          <w:sz w:val="23"/>
+          <w:szCs w:val="23"/>
+        </w:rPr>
+        <w:t>Giang</w:t>
+      </w:r>
+      <w:proofErr w:type="spellEnd"/>
+      <w:r>
+        <w:rPr>
+          <w:rFonts w:ascii="Times New Roman" w:hAnsi="Times New Roman" w:cs="Times New Roman"/>
+          <w:b/>
+          <w:color w:val="000000"/>
+          <w:sz w:val="23"/>
+          <w:szCs w:val="23"/>
+        </w:rPr>
+        <w:t>):</w:t>
+      </w:r>
+      <w:r>
+        <w:rPr>
+          <w:rFonts w:ascii="Times New Roman" w:hAnsi="Times New Roman" w:cs="Times New Roman"/>
+          <w:color w:val="000000"/>
+          <w:sz w:val="23"/>
+          <w:szCs w:val="23"/>
+        </w:rPr>
+        <w:t xml:space="preserve"> </w:t>
+      </w:r>
+    </w:p>
+    <w:p>
+      <w:pPr>
+        <w:pStyle w:val="ListParagraph"/>
+        <w:shd w:val="clear" w:color="auto" w:fill="FFFFFF"/>
+        <w:spacing w:before="100" w:beforeAutospacing="1" w:after="100" w:afterAutospacing="1" w:line="293" w:lineRule="atLeast"/>
+        <w:ind w:left="2160"/>
+        <w:rPr>
+          <w:rFonts w:ascii="Times New Roman" w:hAnsi="Times New Roman" w:cs="Times New Roman"/>
+          <w:color w:val="000000"/>
+          <w:sz w:val="24"/>
+          <w:szCs w:val="24"/>
+        </w:rPr>
+      </w:pPr>
+      <w:r>
+        <w:rPr>
+          <w:rFonts w:ascii="Times New Roman" w:hAnsi="Times New Roman" w:cs="Times New Roman"/>
+          <w:color w:val="000000"/>
+          <w:sz w:val="24"/>
+          <w:szCs w:val="24"/>
+        </w:rPr>
+        <w:t>A</w:t>
+      </w:r>
+      <w:r>
+        <w:rPr>
+          <w:rFonts w:ascii="Times New Roman" w:hAnsi="Times New Roman" w:cs="Times New Roman"/>
+          <w:color w:val="000000"/>
+          <w:sz w:val="24"/>
+          <w:szCs w:val="24"/>
+        </w:rPr>
+        <w:t xml:space="preserve">s mentioned in (3c), I used a new algorithm fast k-mean to train a k means cluster model faster than the original k-mean algorithm in </w:t>
+      </w:r>
+      <w:proofErr w:type="spellStart"/>
+      <w:r>
+        <w:rPr>
+          <w:rFonts w:ascii="Times New Roman" w:hAnsi="Times New Roman" w:cs="Times New Roman"/>
+          <w:i/>
+          <w:color w:val="000000"/>
+          <w:sz w:val="24"/>
+          <w:szCs w:val="24"/>
+        </w:rPr>
+        <w:t>sp_kmeans</w:t>
+      </w:r>
+      <w:proofErr w:type="spellEnd"/>
+      <w:r>
+        <w:rPr>
+          <w:rFonts w:ascii="Times New Roman" w:hAnsi="Times New Roman" w:cs="Times New Roman"/>
+          <w:color w:val="000000"/>
+          <w:sz w:val="24"/>
+          <w:szCs w:val="24"/>
+        </w:rPr>
+        <w:t>.</w:t>
+      </w:r>
       <w:bookmarkStart w:id="0" w:name="_GoBack"/>
       <w:bookmarkEnd w:id="0"/>
+    </w:p>
+    <w:p>
+      <w:pPr>
+        <w:pStyle w:val="ListParagraph"/>
+        <w:shd w:val="clear" w:color="auto" w:fill="FFFFFF"/>
+        <w:spacing w:before="100" w:beforeAutospacing="1" w:after="100" w:afterAutospacing="1" w:line="293" w:lineRule="atLeast"/>
+        <w:ind w:left="2160"/>
+        <w:rPr>
+          <w:rFonts w:ascii="Times New Roman" w:hAnsi="Times New Roman" w:cs="Times New Roman"/>
+          <w:color w:val="000000"/>
+          <w:sz w:val="23"/>
+          <w:szCs w:val="23"/>
+        </w:rPr>
+      </w:pPr>
+    </w:p>
+    <w:p>
+      <w:pPr>
+        <w:pStyle w:val="ListParagraph"/>
+        <w:numPr>
+          <w:ilvl w:val="2"/>
+          <w:numId w:val="2"/>
+        </w:numPr>
+        <w:shd w:val="clear" w:color="auto" w:fill="FFFFFF"/>
+        <w:spacing w:before="100" w:beforeAutospacing="1" w:after="100" w:afterAutospacing="1" w:line="293" w:lineRule="atLeast"/>
+        <w:rPr>
+          <w:rFonts w:ascii="Times New Roman" w:hAnsi="Times New Roman" w:cs="Times New Roman"/>
+          <w:color w:val="000000"/>
+          <w:sz w:val="23"/>
+          <w:szCs w:val="23"/>
+        </w:rPr>
+      </w:pPr>
+      <w:r>
+        <w:rPr>
+          <w:rFonts w:ascii="Times New Roman" w:hAnsi="Times New Roman" w:cs="Times New Roman"/>
+          <w:b/>
+          <w:color w:val="000000"/>
+          <w:sz w:val="23"/>
+          <w:szCs w:val="23"/>
+        </w:rPr>
+        <w:t>Build optimized codebook (Emily)</w:t>
+      </w:r>
+      <w:r>
+        <w:rPr>
+          <w:rFonts w:ascii="Times New Roman" w:hAnsi="Times New Roman" w:cs="Times New Roman"/>
+          <w:color w:val="000000"/>
+          <w:sz w:val="23"/>
+          <w:szCs w:val="23"/>
+        </w:rPr>
+        <w:t xml:space="preserve">: </w:t>
+      </w:r>
+    </w:p>
+    <w:p>
+      <w:pPr>
+        <w:pStyle w:val="ListParagraph"/>
+        <w:shd w:val="clear" w:color="auto" w:fill="FFFFFF"/>
+        <w:spacing w:before="100" w:beforeAutospacing="1" w:after="100" w:afterAutospacing="1" w:line="293" w:lineRule="atLeast"/>
+        <w:ind w:left="2160"/>
+        <w:rPr>
+          <w:rFonts w:ascii="Times New Roman" w:hAnsi="Times New Roman" w:cs="Times New Roman"/>
+          <w:color w:val="000000"/>
+          <w:sz w:val="23"/>
+          <w:szCs w:val="23"/>
+        </w:rPr>
+      </w:pPr>
+    </w:p>
+    <w:p>
+      <w:pPr>
+        <w:shd w:val="clear" w:color="auto" w:fill="FFFFFF"/>
+        <w:spacing w:before="100" w:beforeAutospacing="1" w:after="100" w:afterAutospacing="1" w:line="293" w:lineRule="atLeast"/>
+        <w:ind w:left="720"/>
+        <w:rPr>
+          <w:rFonts w:ascii="Times New Roman" w:hAnsi="Times New Roman" w:cs="Times New Roman"/>
+          <w:b/>
+          <w:color w:val="000000"/>
+          <w:sz w:val="23"/>
+          <w:szCs w:val="23"/>
+        </w:rPr>
+      </w:pPr>
+      <w:r>
+        <w:rPr>
+          <w:rFonts w:ascii="Times New Roman" w:hAnsi="Times New Roman" w:cs="Times New Roman"/>
+          <w:color w:val="000000"/>
+          <w:sz w:val="23"/>
+          <w:szCs w:val="23"/>
+        </w:rPr>
+        <w:t>b</w:t>
+      </w:r>
+      <w:r>
+        <w:rPr>
+          <w:rFonts w:ascii="Times New Roman" w:hAnsi="Times New Roman" w:cs="Times New Roman"/>
+          <w:color w:val="000000"/>
+          <w:sz w:val="23"/>
+          <w:szCs w:val="23"/>
+        </w:rPr>
+        <w:t>.</w:t>
+      </w:r>
+      <w:r>
+        <w:rPr>
+          <w:rFonts w:ascii="Times New Roman" w:hAnsi="Times New Roman" w:cs="Times New Roman"/>
+          <w:b/>
+          <w:color w:val="000000"/>
+          <w:sz w:val="23"/>
+          <w:szCs w:val="23"/>
+        </w:rPr>
+        <w:t xml:space="preserve"> </w:t>
+      </w:r>
+      <w:r>
+        <w:rPr>
+          <w:rFonts w:ascii="Times New Roman" w:hAnsi="Times New Roman" w:cs="Times New Roman"/>
+          <w:b/>
+          <w:color w:val="000000"/>
+          <w:sz w:val="23"/>
+          <w:szCs w:val="23"/>
+        </w:rPr>
+        <w:t>Try different parameters and experimental settings</w:t>
+      </w:r>
+      <w:r>
+        <w:rPr>
+          <w:rFonts w:ascii="Times New Roman" w:hAnsi="Times New Roman" w:cs="Times New Roman"/>
+          <w:b/>
+          <w:color w:val="000000"/>
+          <w:sz w:val="23"/>
+          <w:szCs w:val="23"/>
+        </w:rPr>
+        <w:t>:</w:t>
+      </w:r>
+    </w:p>
+    <w:p>
+      <w:pPr>
+        <w:pStyle w:val="ListParagraph"/>
+        <w:shd w:val="clear" w:color="auto" w:fill="FFFFFF"/>
+        <w:spacing w:before="100" w:beforeAutospacing="1" w:after="100" w:afterAutospacing="1" w:line="293" w:lineRule="atLeast"/>
+        <w:ind w:left="2160"/>
+        <w:rPr>
+          <w:rFonts w:ascii="Times New Roman" w:hAnsi="Times New Roman" w:cs="Times New Roman"/>
+          <w:color w:val="000000"/>
+          <w:sz w:val="23"/>
+          <w:szCs w:val="23"/>
+        </w:rPr>
+      </w:pPr>
+      <w:r>
+        <w:rPr>
+          <w:rFonts w:ascii="Times New Roman" w:hAnsi="Times New Roman" w:cs="Times New Roman"/>
+          <w:color w:val="000000"/>
+          <w:sz w:val="23"/>
+          <w:szCs w:val="23"/>
+        </w:rPr>
+        <w:t xml:space="preserve"> </w:t>
+      </w:r>
+    </w:p>
+    <w:p>
+      <w:pPr>
+        <w:rPr>
+          <w:rFonts w:ascii="Times New Roman" w:hAnsi="Times New Roman" w:cs="Times New Roman"/>
+          <w:sz w:val="24"/>
+          <w:szCs w:val="24"/>
+        </w:rPr>
+      </w:pPr>
     </w:p>
     <w:sectPr>
       <w:pgSz w:w="12240" w:h="15840"/>
@@ -160,6 +1146,315 @@
     </w:sectPr>
   </w:body>
 </w:document>
+</file>
+
+<file path=word/numbering.xml><?xml version="1.0" encoding="utf-8"?>
+<w:numbering xmlns:wpc="http://schemas.microsoft.com/office/word/2010/wordprocessingCanvas" xmlns:mc="http://schemas.openxmlformats.org/markup-compatibility/2006" xmlns:o="urn:schemas-microsoft-com:office:office" xmlns:r="http://schemas.openxmlformats.org/officeDocument/2006/relationships" xmlns:m="http://schemas.openxmlformats.org/officeDocument/2006/math" xmlns:v="urn:schemas-microsoft-com:vml" xmlns:wp14="http://schemas.microsoft.com/office/word/2010/wordprocessingDrawing" xmlns:wp="http://schemas.openxmlformats.org/drawingml/2006/wordprocessingDrawing" xmlns:w10="urn:schemas-microsoft-com:office:word" xmlns:w="http://schemas.openxmlformats.org/wordprocessingml/2006/main" xmlns:w14="http://schemas.microsoft.com/office/word/2010/wordml" xmlns:w15="http://schemas.microsoft.com/office/word/2012/wordml" xmlns:wpg="http://schemas.microsoft.com/office/word/2010/wordprocessingGroup" xmlns:wpi="http://schemas.microsoft.com/office/word/2010/wordprocessingInk" xmlns:wne="http://schemas.microsoft.com/office/word/2006/wordml" xmlns:wps="http://schemas.microsoft.com/office/word/2010/wordprocessingShape" mc:Ignorable="w14 w15 wp14">
+  <w:abstractNum w:abstractNumId="0">
+    <w:nsid w:val="3F02742F"/>
+    <w:multiLevelType w:val="multilevel"/>
+    <w:tmpl w:val="F37A458E"/>
+    <w:lvl w:ilvl="0">
+      <w:start w:val="1"/>
+      <w:numFmt w:val="bullet"/>
+      <w:lvlText w:val=""/>
+      <w:lvlJc w:val="left"/>
+      <w:pPr>
+        <w:tabs>
+          <w:tab w:val="num" w:pos="720"/>
+        </w:tabs>
+        <w:ind w:left="720" w:hanging="360"/>
+      </w:pPr>
+      <w:rPr>
+        <w:rFonts w:ascii="Symbol" w:hAnsi="Symbol" w:hint="default"/>
+        <w:sz w:val="20"/>
+      </w:rPr>
+    </w:lvl>
+    <w:lvl w:ilvl="1" w:tentative="1">
+      <w:start w:val="1"/>
+      <w:numFmt w:val="bullet"/>
+      <w:lvlText w:val="o"/>
+      <w:lvlJc w:val="left"/>
+      <w:pPr>
+        <w:tabs>
+          <w:tab w:val="num" w:pos="1440"/>
+        </w:tabs>
+        <w:ind w:left="1440" w:hanging="360"/>
+      </w:pPr>
+      <w:rPr>
+        <w:rFonts w:ascii="Courier New" w:hAnsi="Courier New" w:hint="default"/>
+        <w:sz w:val="20"/>
+      </w:rPr>
+    </w:lvl>
+    <w:lvl w:ilvl="2" w:tentative="1">
+      <w:start w:val="1"/>
+      <w:numFmt w:val="bullet"/>
+      <w:lvlText w:val=""/>
+      <w:lvlJc w:val="left"/>
+      <w:pPr>
+        <w:tabs>
+          <w:tab w:val="num" w:pos="2160"/>
+        </w:tabs>
+        <w:ind w:left="2160" w:hanging="360"/>
+      </w:pPr>
+      <w:rPr>
+        <w:rFonts w:ascii="Wingdings" w:hAnsi="Wingdings" w:hint="default"/>
+        <w:sz w:val="20"/>
+      </w:rPr>
+    </w:lvl>
+    <w:lvl w:ilvl="3" w:tentative="1">
+      <w:start w:val="1"/>
+      <w:numFmt w:val="bullet"/>
+      <w:lvlText w:val=""/>
+      <w:lvlJc w:val="left"/>
+      <w:pPr>
+        <w:tabs>
+          <w:tab w:val="num" w:pos="2880"/>
+        </w:tabs>
+        <w:ind w:left="2880" w:hanging="360"/>
+      </w:pPr>
+      <w:rPr>
+        <w:rFonts w:ascii="Wingdings" w:hAnsi="Wingdings" w:hint="default"/>
+        <w:sz w:val="20"/>
+      </w:rPr>
+    </w:lvl>
+    <w:lvl w:ilvl="4" w:tentative="1">
+      <w:start w:val="1"/>
+      <w:numFmt w:val="bullet"/>
+      <w:lvlText w:val=""/>
+      <w:lvlJc w:val="left"/>
+      <w:pPr>
+        <w:tabs>
+          <w:tab w:val="num" w:pos="3600"/>
+        </w:tabs>
+        <w:ind w:left="3600" w:hanging="360"/>
+      </w:pPr>
+      <w:rPr>
+        <w:rFonts w:ascii="Wingdings" w:hAnsi="Wingdings" w:hint="default"/>
+        <w:sz w:val="20"/>
+      </w:rPr>
+    </w:lvl>
+    <w:lvl w:ilvl="5" w:tentative="1">
+      <w:start w:val="1"/>
+      <w:numFmt w:val="bullet"/>
+      <w:lvlText w:val=""/>
+      <w:lvlJc w:val="left"/>
+      <w:pPr>
+        <w:tabs>
+          <w:tab w:val="num" w:pos="4320"/>
+        </w:tabs>
+        <w:ind w:left="4320" w:hanging="360"/>
+      </w:pPr>
+      <w:rPr>
+        <w:rFonts w:ascii="Wingdings" w:hAnsi="Wingdings" w:hint="default"/>
+        <w:sz w:val="20"/>
+      </w:rPr>
+    </w:lvl>
+    <w:lvl w:ilvl="6" w:tentative="1">
+      <w:start w:val="1"/>
+      <w:numFmt w:val="bullet"/>
+      <w:lvlText w:val=""/>
+      <w:lvlJc w:val="left"/>
+      <w:pPr>
+        <w:tabs>
+          <w:tab w:val="num" w:pos="5040"/>
+        </w:tabs>
+        <w:ind w:left="5040" w:hanging="360"/>
+      </w:pPr>
+      <w:rPr>
+        <w:rFonts w:ascii="Wingdings" w:hAnsi="Wingdings" w:hint="default"/>
+        <w:sz w:val="20"/>
+      </w:rPr>
+    </w:lvl>
+    <w:lvl w:ilvl="7" w:tentative="1">
+      <w:start w:val="1"/>
+      <w:numFmt w:val="bullet"/>
+      <w:lvlText w:val=""/>
+      <w:lvlJc w:val="left"/>
+      <w:pPr>
+        <w:tabs>
+          <w:tab w:val="num" w:pos="5760"/>
+        </w:tabs>
+        <w:ind w:left="5760" w:hanging="360"/>
+      </w:pPr>
+      <w:rPr>
+        <w:rFonts w:ascii="Wingdings" w:hAnsi="Wingdings" w:hint="default"/>
+        <w:sz w:val="20"/>
+      </w:rPr>
+    </w:lvl>
+    <w:lvl w:ilvl="8" w:tentative="1">
+      <w:start w:val="1"/>
+      <w:numFmt w:val="bullet"/>
+      <w:lvlText w:val=""/>
+      <w:lvlJc w:val="left"/>
+      <w:pPr>
+        <w:tabs>
+          <w:tab w:val="num" w:pos="6480"/>
+        </w:tabs>
+        <w:ind w:left="6480" w:hanging="360"/>
+      </w:pPr>
+      <w:rPr>
+        <w:rFonts w:ascii="Wingdings" w:hAnsi="Wingdings" w:hint="default"/>
+        <w:sz w:val="20"/>
+      </w:rPr>
+    </w:lvl>
+  </w:abstractNum>
+  <w:abstractNum w:abstractNumId="1">
+    <w:nsid w:val="6BB96A00"/>
+    <w:multiLevelType w:val="multilevel"/>
+    <w:tmpl w:val="8366888C"/>
+    <w:lvl w:ilvl="0">
+      <w:start w:val="1"/>
+      <w:numFmt w:val="bullet"/>
+      <w:lvlText w:val=""/>
+      <w:lvlJc w:val="left"/>
+      <w:pPr>
+        <w:tabs>
+          <w:tab w:val="num" w:pos="720"/>
+        </w:tabs>
+        <w:ind w:left="720" w:hanging="360"/>
+      </w:pPr>
+      <w:rPr>
+        <w:rFonts w:ascii="Symbol" w:hAnsi="Symbol" w:hint="default"/>
+        <w:sz w:val="20"/>
+      </w:rPr>
+    </w:lvl>
+    <w:lvl w:ilvl="1">
+      <w:start w:val="1"/>
+      <w:numFmt w:val="bullet"/>
+      <w:lvlText w:val="o"/>
+      <w:lvlJc w:val="left"/>
+      <w:pPr>
+        <w:tabs>
+          <w:tab w:val="num" w:pos="1440"/>
+        </w:tabs>
+        <w:ind w:left="1440" w:hanging="360"/>
+      </w:pPr>
+      <w:rPr>
+        <w:rFonts w:ascii="Courier New" w:hAnsi="Courier New" w:hint="default"/>
+        <w:sz w:val="20"/>
+      </w:rPr>
+    </w:lvl>
+    <w:lvl w:ilvl="2">
+      <w:start w:val="1"/>
+      <w:numFmt w:val="bullet"/>
+      <w:lvlText w:val=""/>
+      <w:lvlJc w:val="left"/>
+      <w:pPr>
+        <w:tabs>
+          <w:tab w:val="num" w:pos="2160"/>
+        </w:tabs>
+        <w:ind w:left="2160" w:hanging="360"/>
+      </w:pPr>
+      <w:rPr>
+        <w:rFonts w:ascii="Wingdings" w:hAnsi="Wingdings" w:hint="default"/>
+        <w:sz w:val="20"/>
+      </w:rPr>
+    </w:lvl>
+    <w:lvl w:ilvl="3" w:tentative="1">
+      <w:start w:val="1"/>
+      <w:numFmt w:val="bullet"/>
+      <w:lvlText w:val=""/>
+      <w:lvlJc w:val="left"/>
+      <w:pPr>
+        <w:tabs>
+          <w:tab w:val="num" w:pos="2880"/>
+        </w:tabs>
+        <w:ind w:left="2880" w:hanging="360"/>
+      </w:pPr>
+      <w:rPr>
+        <w:rFonts w:ascii="Wingdings" w:hAnsi="Wingdings" w:hint="default"/>
+        <w:sz w:val="20"/>
+      </w:rPr>
+    </w:lvl>
+    <w:lvl w:ilvl="4" w:tentative="1">
+      <w:start w:val="1"/>
+      <w:numFmt w:val="bullet"/>
+      <w:lvlText w:val=""/>
+      <w:lvlJc w:val="left"/>
+      <w:pPr>
+        <w:tabs>
+          <w:tab w:val="num" w:pos="3600"/>
+        </w:tabs>
+        <w:ind w:left="3600" w:hanging="360"/>
+      </w:pPr>
+      <w:rPr>
+        <w:rFonts w:ascii="Wingdings" w:hAnsi="Wingdings" w:hint="default"/>
+        <w:sz w:val="20"/>
+      </w:rPr>
+    </w:lvl>
+    <w:lvl w:ilvl="5" w:tentative="1">
+      <w:start w:val="1"/>
+      <w:numFmt w:val="bullet"/>
+      <w:lvlText w:val=""/>
+      <w:lvlJc w:val="left"/>
+      <w:pPr>
+        <w:tabs>
+          <w:tab w:val="num" w:pos="4320"/>
+        </w:tabs>
+        <w:ind w:left="4320" w:hanging="360"/>
+      </w:pPr>
+      <w:rPr>
+        <w:rFonts w:ascii="Wingdings" w:hAnsi="Wingdings" w:hint="default"/>
+        <w:sz w:val="20"/>
+      </w:rPr>
+    </w:lvl>
+    <w:lvl w:ilvl="6" w:tentative="1">
+      <w:start w:val="1"/>
+      <w:numFmt w:val="bullet"/>
+      <w:lvlText w:val=""/>
+      <w:lvlJc w:val="left"/>
+      <w:pPr>
+        <w:tabs>
+          <w:tab w:val="num" w:pos="5040"/>
+        </w:tabs>
+        <w:ind w:left="5040" w:hanging="360"/>
+      </w:pPr>
+      <w:rPr>
+        <w:rFonts w:ascii="Wingdings" w:hAnsi="Wingdings" w:hint="default"/>
+        <w:sz w:val="20"/>
+      </w:rPr>
+    </w:lvl>
+    <w:lvl w:ilvl="7" w:tentative="1">
+      <w:start w:val="1"/>
+      <w:numFmt w:val="bullet"/>
+      <w:lvlText w:val=""/>
+      <w:lvlJc w:val="left"/>
+      <w:pPr>
+        <w:tabs>
+          <w:tab w:val="num" w:pos="5760"/>
+        </w:tabs>
+        <w:ind w:left="5760" w:hanging="360"/>
+      </w:pPr>
+      <w:rPr>
+        <w:rFonts w:ascii="Wingdings" w:hAnsi="Wingdings" w:hint="default"/>
+        <w:sz w:val="20"/>
+      </w:rPr>
+    </w:lvl>
+    <w:lvl w:ilvl="8" w:tentative="1">
+      <w:start w:val="1"/>
+      <w:numFmt w:val="bullet"/>
+      <w:lvlText w:val=""/>
+      <w:lvlJc w:val="left"/>
+      <w:pPr>
+        <w:tabs>
+          <w:tab w:val="num" w:pos="6480"/>
+        </w:tabs>
+        <w:ind w:left="6480" w:hanging="360"/>
+      </w:pPr>
+      <w:rPr>
+        <w:rFonts w:ascii="Wingdings" w:hAnsi="Wingdings" w:hint="default"/>
+        <w:sz w:val="20"/>
+      </w:rPr>
+    </w:lvl>
+  </w:abstractNum>
+  <w:num w:numId="1">
+    <w:abstractNumId w:val="0"/>
+  </w:num>
+  <w:num w:numId="2">
+    <w:abstractNumId w:val="1"/>
+  </w:num>
+</w:numbering>
 </file>
 
 <file path=word/styles.xml><?xml version="1.0" encoding="utf-8"?>
@@ -556,6 +1851,25 @@
     <w:name w:val="Normal"/>
     <w:qFormat/>
   </w:style>
+  <w:style w:type="paragraph" w:styleId="Heading3">
+    <w:name w:val="heading 3"/>
+    <w:basedOn w:val="Normal"/>
+    <w:link w:val="Heading3Char"/>
+    <w:uiPriority w:val="9"/>
+    <w:qFormat/>
+    <w:rsid w:val="00A159F4"/>
+    <w:pPr>
+      <w:spacing w:before="100" w:beforeAutospacing="1" w:after="100" w:afterAutospacing="1" w:line="240" w:lineRule="auto"/>
+      <w:outlineLvl w:val="2"/>
+    </w:pPr>
+    <w:rPr>
+      <w:rFonts w:ascii="Times New Roman" w:eastAsia="Times New Roman" w:hAnsi="Times New Roman" w:cs="Times New Roman"/>
+      <w:b/>
+      <w:bCs/>
+      <w:sz w:val="27"/>
+      <w:szCs w:val="27"/>
+    </w:rPr>
+  </w:style>
   <w:style w:type="character" w:default="1" w:styleId="DefaultParagraphFont">
     <w:name w:val="Default Paragraph Font"/>
     <w:uiPriority w:val="1"/>
@@ -593,6 +1907,76 @@
       <w:color w:val="0563C1" w:themeColor="hyperlink"/>
       <w:u w:val="single"/>
     </w:rPr>
+  </w:style>
+  <w:style w:type="character" w:customStyle="1" w:styleId="Heading3Char">
+    <w:name w:val="Heading 3 Char"/>
+    <w:basedOn w:val="DefaultParagraphFont"/>
+    <w:link w:val="Heading3"/>
+    <w:uiPriority w:val="9"/>
+    <w:rsid w:val="00A159F4"/>
+    <w:rPr>
+      <w:rFonts w:ascii="Times New Roman" w:eastAsia="Times New Roman" w:hAnsi="Times New Roman" w:cs="Times New Roman"/>
+      <w:b/>
+      <w:bCs/>
+      <w:sz w:val="27"/>
+      <w:szCs w:val="27"/>
+    </w:rPr>
+  </w:style>
+  <w:style w:type="paragraph" w:styleId="NormalWeb">
+    <w:name w:val="Normal (Web)"/>
+    <w:basedOn w:val="Normal"/>
+    <w:uiPriority w:val="99"/>
+    <w:semiHidden/>
+    <w:unhideWhenUsed/>
+    <w:rsid w:val="00A159F4"/>
+    <w:pPr>
+      <w:spacing w:before="100" w:beforeAutospacing="1" w:after="100" w:afterAutospacing="1" w:line="240" w:lineRule="auto"/>
+    </w:pPr>
+    <w:rPr>
+      <w:rFonts w:ascii="Times New Roman" w:eastAsia="Times New Roman" w:hAnsi="Times New Roman" w:cs="Times New Roman"/>
+      <w:sz w:val="24"/>
+      <w:szCs w:val="24"/>
+    </w:rPr>
+  </w:style>
+  <w:style w:type="character" w:customStyle="1" w:styleId="apple-converted-space">
+    <w:name w:val="apple-converted-space"/>
+    <w:basedOn w:val="DefaultParagraphFont"/>
+    <w:rsid w:val="00A159F4"/>
+  </w:style>
+  <w:style w:type="paragraph" w:customStyle="1" w:styleId="vspace">
+    <w:name w:val="vspace"/>
+    <w:basedOn w:val="Normal"/>
+    <w:rsid w:val="00A159F4"/>
+    <w:pPr>
+      <w:spacing w:before="100" w:beforeAutospacing="1" w:after="100" w:afterAutospacing="1" w:line="240" w:lineRule="auto"/>
+    </w:pPr>
+    <w:rPr>
+      <w:rFonts w:ascii="Times New Roman" w:eastAsia="Times New Roman" w:hAnsi="Times New Roman" w:cs="Times New Roman"/>
+      <w:sz w:val="24"/>
+      <w:szCs w:val="24"/>
+    </w:rPr>
+  </w:style>
+  <w:style w:type="character" w:styleId="Strong">
+    <w:name w:val="Strong"/>
+    <w:basedOn w:val="DefaultParagraphFont"/>
+    <w:uiPriority w:val="22"/>
+    <w:qFormat/>
+    <w:rsid w:val="00A159F4"/>
+    <w:rPr>
+      <w:b/>
+      <w:bCs/>
+    </w:rPr>
+  </w:style>
+  <w:style w:type="paragraph" w:styleId="ListParagraph">
+    <w:name w:val="List Paragraph"/>
+    <w:basedOn w:val="Normal"/>
+    <w:uiPriority w:val="34"/>
+    <w:qFormat/>
+    <w:rsid w:val="001F47F3"/>
+    <w:pPr>
+      <w:ind w:left="720"/>
+      <w:contextualSpacing/>
+    </w:pPr>
   </w:style>
 </w:styles>
 </file>

</xml_diff>